<commit_message>
Actualización de registro de requisitos grupales
</commit_message>
<xml_diff>
--- a/reports/Group/RequisitosGrupales_Group.docx
+++ b/reports/Group/RequisitosGrupales_Group.docx
@@ -137,7 +137,6 @@
                 <w15:appearance w15:val="hidden"/>
                 <w:text/>
               </w:sdtPr>
-              <w:sdtEndPr/>
               <w:sdtContent>
                 <w:r>
                   <w:rPr>
@@ -228,7 +227,6 @@
                 <w15:appearance w15:val="hidden"/>
                 <w:text/>
               </w:sdtPr>
-              <w:sdtEndPr/>
               <w:sdtContent>
                 <w:r>
                   <w:rPr>
@@ -304,7 +302,6 @@
                 <w15:appearance w15:val="hidden"/>
                 <w:text/>
               </w:sdtPr>
-              <w:sdtEndPr/>
               <w:sdtContent>
                 <w:r>
                   <w:rPr>
@@ -377,7 +374,6 @@
                 <w15:appearance w15:val="hidden"/>
                 <w:text/>
               </w:sdtPr>
-              <w:sdtEndPr/>
               <w:sdtContent>
                 <w:r>
                   <w:rPr>
@@ -442,7 +438,6 @@
                 <w15:appearance w15:val="hidden"/>
                 <w:text/>
               </w:sdtPr>
-              <w:sdtEndPr/>
               <w:sdtContent>
                 <w:r>
                   <w:rPr>
@@ -519,7 +514,6 @@
                 <w15:appearance w15:val="hidden"/>
                 <w:text/>
               </w:sdtPr>
-              <w:sdtEndPr/>
               <w:sdtContent>
                 <w:r>
                   <w:rPr>
@@ -571,7 +565,6 @@
               <w:rPr>
                 <w:rFonts w:asciiTheme="majorHAnsi" w:hAnsiTheme="majorHAnsi" w:cstheme="majorHAnsi"/>
                 <w:b/>
-                <w:lang w:val="es-ES"/>
               </w:rPr>
             </w:pPr>
             <w:r>
@@ -605,7 +598,6 @@
               <w:sdtPr>
                 <w:rPr>
                   <w:rFonts w:asciiTheme="majorHAnsi" w:hAnsiTheme="majorHAnsi" w:cstheme="majorBidi"/>
-                  <w:lang w:val="es-ES"/>
                 </w:rPr>
                 <w:tag w:val="ID2"/>
                 <w:id w:val="-1276937016"/>
@@ -615,12 +607,10 @@
                 <w15:appearance w15:val="hidden"/>
                 <w:text/>
               </w:sdtPr>
-              <w:sdtEndPr/>
               <w:sdtContent>
                 <w:r>
                   <w:rPr>
                     <w:rFonts w:asciiTheme="majorHAnsi" w:hAnsiTheme="majorHAnsi" w:cstheme="majorBidi"/>
-                    <w:lang w:val="es-ES"/>
                   </w:rPr>
                   <w:t>*9*3**27*</w:t>
                 </w:r>
@@ -662,7 +652,6 @@
               <w:sdtPr>
                 <w:rPr>
                   <w:rFonts w:asciiTheme="majorHAnsi" w:hAnsiTheme="majorHAnsi" w:cstheme="majorHAnsi"/>
-                  <w:lang w:val="es-ES"/>
                 </w:rPr>
                 <w:tag w:val="UVUS02"/>
                 <w:id w:val="1381354132"/>
@@ -672,26 +661,22 @@
                 <w15:appearance w15:val="hidden"/>
                 <w:text/>
               </w:sdtPr>
-              <w:sdtEndPr/>
               <w:sdtContent>
                 <w:r>
                   <w:rPr>
                     <w:rFonts w:asciiTheme="majorHAnsi" w:hAnsiTheme="majorHAnsi" w:cstheme="majorHAnsi"/>
-                    <w:lang w:val="es-ES"/>
                   </w:rPr>
                   <w:t xml:space="preserve"> </w:t>
                 </w:r>
                 <w:r>
                   <w:rPr>
                     <w:rFonts w:asciiTheme="majorHAnsi" w:hAnsiTheme="majorHAnsi" w:cstheme="majorHAnsi"/>
-                    <w:lang w:val="es-ES"/>
                   </w:rPr>
                   <w:t>MLY9669</w:t>
                 </w:r>
                 <w:r>
                   <w:rPr>
                     <w:rFonts w:asciiTheme="majorHAnsi" w:hAnsiTheme="majorHAnsi" w:cstheme="majorHAnsi"/>
-                    <w:lang w:val="es-ES"/>
                   </w:rPr>
                   <w:t xml:space="preserve">  </w:t>
                 </w:r>
@@ -731,7 +716,6 @@
               <w:sdtPr>
                 <w:rPr>
                   <w:rFonts w:asciiTheme="majorHAnsi" w:hAnsiTheme="majorHAnsi" w:cstheme="majorHAnsi"/>
-                  <w:lang w:val="es-ES"/>
                 </w:rPr>
                 <w:tag w:val="Student2"/>
                 <w:id w:val="2044784553"/>
@@ -741,33 +725,28 @@
                 <w15:appearance w15:val="hidden"/>
                 <w:text/>
               </w:sdtPr>
-              <w:sdtEndPr/>
               <w:sdtContent>
                 <w:r>
                   <w:rPr>
                     <w:rFonts w:asciiTheme="majorHAnsi" w:hAnsiTheme="majorHAnsi" w:cstheme="majorHAnsi"/>
-                    <w:lang w:val="es-ES"/>
                   </w:rPr>
                   <w:t xml:space="preserve"> </w:t>
                 </w:r>
                 <w:r>
                   <w:rPr>
                     <w:rFonts w:asciiTheme="majorHAnsi" w:hAnsiTheme="majorHAnsi" w:cstheme="majorHAnsi"/>
-                    <w:lang w:val="es-ES"/>
                   </w:rPr>
                   <w:t>Soult Toscano</w:t>
                 </w:r>
                 <w:r>
                   <w:rPr>
                     <w:rFonts w:asciiTheme="majorHAnsi" w:hAnsiTheme="majorHAnsi" w:cstheme="majorHAnsi"/>
-                    <w:lang w:val="es-ES"/>
                   </w:rPr>
                   <w:t xml:space="preserve">, </w:t>
                 </w:r>
                 <w:r>
                   <w:rPr>
                     <w:rFonts w:asciiTheme="majorHAnsi" w:hAnsiTheme="majorHAnsi" w:cstheme="majorHAnsi"/>
-                    <w:lang w:val="es-ES"/>
                   </w:rPr>
                   <w:t xml:space="preserve">Alejandro </w:t>
                 </w:r>
@@ -816,7 +795,6 @@
                 <w15:appearance w15:val="hidden"/>
                 <w:text/>
               </w:sdtPr>
-              <w:sdtEndPr/>
               <w:sdtContent>
                 <w:r>
                   <w:rPr>
@@ -939,7 +917,6 @@
                 <w15:appearance w15:val="hidden"/>
                 <w:text/>
               </w:sdtPr>
-              <w:sdtEndPr/>
               <w:sdtContent>
                 <w:r>
                   <w:rPr>
@@ -1012,7 +989,6 @@
                 <w15:appearance w15:val="hidden"/>
                 <w:text/>
               </w:sdtPr>
-              <w:sdtEndPr/>
               <w:sdtContent>
                 <w:r>
                   <w:rPr>
@@ -1077,7 +1053,6 @@
                 <w15:appearance w15:val="hidden"/>
                 <w:text/>
               </w:sdtPr>
-              <w:sdtEndPr/>
               <w:sdtContent>
                 <w:r>
                   <w:rPr>
@@ -1147,7 +1122,6 @@
                 </w:placeholder>
                 <w:text/>
               </w:sdtPr>
-              <w:sdtEndPr/>
               <w:sdtContent>
                 <w:r>
                   <w:rPr>
@@ -1249,7 +1223,6 @@
                 <w15:appearance w15:val="hidden"/>
                 <w:text/>
               </w:sdtPr>
-              <w:sdtEndPr/>
               <w:sdtContent>
                 <w:r>
                   <w:rPr>
@@ -1313,7 +1286,6 @@
                 <w15:appearance w15:val="hidden"/>
                 <w:text/>
               </w:sdtPr>
-              <w:sdtEndPr/>
               <w:sdtContent>
                 <w:r>
                   <w:rPr>
@@ -1382,7 +1354,6 @@
                 <w15:appearance w15:val="hidden"/>
                 <w:text/>
               </w:sdtPr>
-              <w:sdtEndPr/>
               <w:sdtContent>
                 <w:r>
                   <w:rPr>
@@ -1436,7 +1407,6 @@
                 <w15:appearance w15:val="hidden"/>
                 <w:text/>
               </w:sdtPr>
-              <w:sdtEndPr/>
               <w:sdtContent>
                 <w:r>
                   <w:rPr>
@@ -1484,7 +1454,6 @@
               <w:rPr>
                 <w:rFonts w:asciiTheme="majorHAnsi" w:hAnsiTheme="majorHAnsi" w:cstheme="majorHAnsi"/>
                 <w:b/>
-                <w:lang w:val="es-ES"/>
               </w:rPr>
             </w:pPr>
             <w:r>
@@ -1512,7 +1481,6 @@
               <w:sdtPr>
                 <w:rPr>
                   <w:rFonts w:asciiTheme="majorHAnsi" w:hAnsiTheme="majorHAnsi" w:cstheme="majorBidi"/>
-                  <w:lang w:val="es-ES"/>
                 </w:rPr>
                 <w:tag w:val="ID5"/>
                 <w:id w:val="1093052838"/>
@@ -1522,33 +1490,28 @@
                 <w15:appearance w15:val="hidden"/>
                 <w:text/>
               </w:sdtPr>
-              <w:sdtEndPr/>
               <w:sdtContent>
                 <w:r>
                   <w:rPr>
                     <w:rFonts w:asciiTheme="majorHAnsi" w:hAnsiTheme="majorHAnsi" w:cstheme="majorBidi"/>
-                    <w:lang w:val="es-ES"/>
                   </w:rPr>
                   <w:t xml:space="preserve"> </w:t>
                 </w:r>
                 <w:r>
                   <w:rPr>
                     <w:rFonts w:asciiTheme="majorHAnsi" w:hAnsiTheme="majorHAnsi" w:cstheme="majorBidi"/>
-                    <w:lang w:val="es-ES"/>
                   </w:rPr>
                   <w:t>55*</w:t>
                 </w:r>
                 <w:r>
                   <w:rPr>
                     <w:rFonts w:asciiTheme="majorHAnsi" w:hAnsiTheme="majorHAnsi" w:cstheme="majorBidi"/>
-                    <w:lang w:val="es-ES"/>
                   </w:rPr>
                   <w:t>*0*8*</w:t>
                 </w:r>
                 <w:r>
                   <w:rPr>
                     <w:rFonts w:asciiTheme="majorHAnsi" w:hAnsiTheme="majorHAnsi" w:cstheme="majorBidi"/>
-                    <w:lang w:val="es-ES"/>
                   </w:rPr>
                   <w:t>*</w:t>
                 </w:r>
@@ -1590,7 +1553,6 @@
               <w:sdtPr>
                 <w:rPr>
                   <w:rFonts w:asciiTheme="majorHAnsi" w:hAnsiTheme="majorHAnsi" w:cstheme="majorHAnsi"/>
-                  <w:lang w:val="es-ES"/>
                 </w:rPr>
                 <w:tag w:val="UVUS05"/>
                 <w:id w:val="-1423649294"/>
@@ -1600,26 +1562,22 @@
                 <w15:appearance w15:val="hidden"/>
                 <w:text/>
               </w:sdtPr>
-              <w:sdtEndPr/>
               <w:sdtContent>
                 <w:r>
                   <w:rPr>
                     <w:rFonts w:asciiTheme="majorHAnsi" w:hAnsiTheme="majorHAnsi" w:cstheme="majorHAnsi"/>
-                    <w:lang w:val="es-ES"/>
                   </w:rPr>
                   <w:t xml:space="preserve"> </w:t>
                 </w:r>
                 <w:r>
                   <w:rPr>
                     <w:rFonts w:asciiTheme="majorHAnsi" w:hAnsiTheme="majorHAnsi" w:cstheme="majorHAnsi"/>
-                    <w:lang w:val="es-ES"/>
                   </w:rPr>
                   <w:t>SPL5283</w:t>
                 </w:r>
                 <w:r>
                   <w:rPr>
                     <w:rFonts w:asciiTheme="majorHAnsi" w:hAnsiTheme="majorHAnsi" w:cstheme="majorHAnsi"/>
-                    <w:lang w:val="es-ES"/>
                   </w:rPr>
                   <w:t xml:space="preserve">  </w:t>
                 </w:r>
@@ -1659,7 +1617,6 @@
               <w:sdtPr>
                 <w:rPr>
                   <w:rFonts w:asciiTheme="majorHAnsi" w:hAnsiTheme="majorHAnsi" w:cstheme="majorHAnsi"/>
-                  <w:lang w:val="es-ES"/>
                 </w:rPr>
                 <w:tag w:val="Student5"/>
                 <w:id w:val="-611360200"/>
@@ -1669,40 +1626,34 @@
                 <w15:appearance w15:val="hidden"/>
                 <w:text/>
               </w:sdtPr>
-              <w:sdtEndPr/>
               <w:sdtContent>
                 <w:r>
                   <w:rPr>
                     <w:rFonts w:asciiTheme="majorHAnsi" w:hAnsiTheme="majorHAnsi" w:cstheme="majorHAnsi"/>
-                    <w:lang w:val="es-ES"/>
                   </w:rPr>
                   <w:t xml:space="preserve"> </w:t>
                 </w:r>
                 <w:r>
                   <w:rPr>
                     <w:rFonts w:asciiTheme="majorHAnsi" w:hAnsiTheme="majorHAnsi" w:cstheme="majorHAnsi"/>
-                    <w:lang w:val="es-ES"/>
                   </w:rPr>
                   <w:t>Barac Ploae</w:t>
                 </w:r>
                 <w:r>
                   <w:rPr>
                     <w:rFonts w:asciiTheme="majorHAnsi" w:hAnsiTheme="majorHAnsi" w:cstheme="majorHAnsi"/>
-                    <w:lang w:val="es-ES"/>
                   </w:rPr>
                   <w:t xml:space="preserve">, </w:t>
                 </w:r>
                 <w:r>
                   <w:rPr>
                     <w:rFonts w:asciiTheme="majorHAnsi" w:hAnsiTheme="majorHAnsi" w:cstheme="majorHAnsi"/>
-                    <w:lang w:val="es-ES"/>
                   </w:rPr>
                   <w:t>Enrique Nicolae</w:t>
                 </w:r>
                 <w:r>
                   <w:rPr>
                     <w:rFonts w:asciiTheme="majorHAnsi" w:hAnsiTheme="majorHAnsi" w:cstheme="majorHAnsi"/>
-                    <w:lang w:val="es-ES"/>
                   </w:rPr>
                   <w:t xml:space="preserve">  </w:t>
                 </w:r>
@@ -1750,7 +1701,6 @@
                 </w:placeholder>
                 <w:text/>
               </w:sdtPr>
-              <w:sdtEndPr/>
               <w:sdtContent>
                 <w:r>
                   <w:rPr>
@@ -1872,7 +1822,6 @@
                 <w15:appearance w15:val="hidden"/>
                 <w:text/>
               </w:sdtPr>
-              <w:sdtEndPr/>
               <w:sdtContent>
                 <w:r>
                   <w:rPr>
@@ -1916,12 +1865,14 @@
                   </w:rPr>
                   <w:t xml:space="preserve">, </w:t>
                 </w:r>
+                <w:proofErr w:type="gramStart"/>
                 <w:r>
                   <w:rPr>
                     <w:rFonts w:asciiTheme="majorHAnsi" w:hAnsiTheme="majorHAnsi" w:cstheme="majorHAnsi"/>
                   </w:rPr>
                   <w:t>2025</w:t>
                 </w:r>
+                <w:proofErr w:type="gramEnd"/>
                 <w:r>
                   <w:rPr>
                     <w:rFonts w:asciiTheme="majorHAnsi" w:hAnsiTheme="majorHAnsi" w:cstheme="majorHAnsi"/>
@@ -2146,7 +2097,6 @@
           <w15:appearance w15:val="hidden"/>
           <w:text/>
         </w:sdtPr>
-        <w:sdtEndPr/>
         <w:sdtContent>
           <w:r>
             <w:t xml:space="preserve">  </w:t>
@@ -2189,7 +2139,6 @@
           <w15:appearance w15:val="hidden"/>
           <w:text/>
         </w:sdtPr>
-        <w:sdtEndPr/>
         <w:sdtContent>
           <w:r>
             <w:t xml:space="preserve"> </w:t>
@@ -2266,7 +2215,6 @@
           <w15:appearance w15:val="hidden"/>
           <w:text/>
         </w:sdtPr>
-        <w:sdtEndPr/>
         <w:sdtContent>
           <w:r>
             <w:t xml:space="preserve">  </w:t>
@@ -2509,10 +2457,15 @@
           <w15:appearance w15:val="hidden"/>
           <w:text/>
         </w:sdtPr>
-        <w:sdtEndPr/>
         <w:sdtContent>
           <w:r>
-            <w:t xml:space="preserve">    </w:t>
+            <w:t xml:space="preserve">  </w:t>
+          </w:r>
+          <w:r>
+            <w:t>X</w:t>
+          </w:r>
+          <w:r>
+            <w:t xml:space="preserve">  </w:t>
           </w:r>
         </w:sdtContent>
       </w:sdt>
@@ -2682,10 +2635,15 @@
           <w15:appearance w15:val="hidden"/>
           <w:text/>
         </w:sdtPr>
-        <w:sdtEndPr/>
         <w:sdtContent>
           <w:r>
-            <w:t xml:space="preserve">    </w:t>
+            <w:t xml:space="preserve">  </w:t>
+          </w:r>
+          <w:r>
+            <w:t>X</w:t>
+          </w:r>
+          <w:r>
+            <w:t xml:space="preserve">  </w:t>
           </w:r>
         </w:sdtContent>
       </w:sdt>
@@ -2895,10 +2853,15 @@
           <w15:appearance w15:val="hidden"/>
           <w:text/>
         </w:sdtPr>
-        <w:sdtEndPr/>
         <w:sdtContent>
           <w:r>
-            <w:t xml:space="preserve">    </w:t>
+            <w:t xml:space="preserve">  </w:t>
+          </w:r>
+          <w:r>
+            <w:t>X</w:t>
+          </w:r>
+          <w:r>
+            <w:t xml:space="preserve">  </w:t>
           </w:r>
         </w:sdtContent>
       </w:sdt>
@@ -3086,10 +3049,15 @@
           <w15:appearance w15:val="hidden"/>
           <w:text/>
         </w:sdtPr>
-        <w:sdtEndPr/>
         <w:sdtContent>
           <w:r>
-            <w:t xml:space="preserve">    </w:t>
+            <w:t xml:space="preserve">  </w:t>
+          </w:r>
+          <w:r>
+            <w:t>X</w:t>
+          </w:r>
+          <w:r>
+            <w:t xml:space="preserve">  </w:t>
           </w:r>
         </w:sdtContent>
       </w:sdt>
@@ -3324,10 +3292,15 @@
           <w15:appearance w15:val="hidden"/>
           <w:text/>
         </w:sdtPr>
-        <w:sdtEndPr/>
         <w:sdtContent>
           <w:r>
-            <w:t xml:space="preserve">    </w:t>
+            <w:t xml:space="preserve">  </w:t>
+          </w:r>
+          <w:r>
+            <w:t>X</w:t>
+          </w:r>
+          <w:r>
+            <w:t xml:space="preserve">  </w:t>
           </w:r>
         </w:sdtContent>
       </w:sdt>
@@ -3453,10 +3426,15 @@
           <w15:appearance w15:val="hidden"/>
           <w:text/>
         </w:sdtPr>
-        <w:sdtEndPr/>
         <w:sdtContent>
           <w:r>
-            <w:t xml:space="preserve">    </w:t>
+            <w:t xml:space="preserve">  </w:t>
+          </w:r>
+          <w:r>
+            <w:t>X</w:t>
+          </w:r>
+          <w:r>
+            <w:t xml:space="preserve">  </w:t>
           </w:r>
         </w:sdtContent>
       </w:sdt>
@@ -3526,10 +3504,15 @@
           <w15:appearance w15:val="hidden"/>
           <w:text/>
         </w:sdtPr>
-        <w:sdtEndPr/>
         <w:sdtContent>
           <w:r>
-            <w:t xml:space="preserve">    </w:t>
+            <w:t xml:space="preserve">  </w:t>
+          </w:r>
+          <w:r>
+            <w:t>X</w:t>
+          </w:r>
+          <w:r>
+            <w:t xml:space="preserve">  </w:t>
           </w:r>
         </w:sdtContent>
       </w:sdt>
@@ -3687,7 +3670,6 @@
           <w15:appearance w15:val="hidden"/>
           <w:text/>
         </w:sdtPr>
-        <w:sdtEndPr/>
         <w:sdtContent>
           <w:r>
             <w:t xml:space="preserve">    </w:t>
@@ -3773,7 +3755,6 @@
           <w15:appearance w15:val="hidden"/>
           <w:text/>
         </w:sdtPr>
-        <w:sdtEndPr/>
         <w:sdtContent>
           <w:r>
             <w:t xml:space="preserve">    </w:t>
@@ -3859,7 +3840,6 @@
           <w15:appearance w15:val="hidden"/>
           <w:text/>
         </w:sdtPr>
-        <w:sdtEndPr/>
         <w:sdtContent>
           <w:r>
             <w:t xml:space="preserve">    </w:t>
@@ -3934,7 +3914,6 @@
           <w15:appearance w15:val="hidden"/>
           <w:text/>
         </w:sdtPr>
-        <w:sdtEndPr/>
         <w:sdtContent>
           <w:r>
             <w:t xml:space="preserve">    </w:t>
@@ -4030,7 +4009,6 @@
           <w15:appearance w15:val="hidden"/>
           <w:text/>
         </w:sdtPr>
-        <w:sdtEndPr/>
         <w:sdtContent>
           <w:r>
             <w:t xml:space="preserve">    </w:t>
@@ -4115,7 +4093,6 @@
           <w15:appearance w15:val="hidden"/>
           <w:text/>
         </w:sdtPr>
-        <w:sdtEndPr/>
         <w:sdtContent>
           <w:r>
             <w:t xml:space="preserve">    </w:t>
@@ -4211,7 +4188,6 @@
           <w15:appearance w15:val="hidden"/>
           <w:text/>
         </w:sdtPr>
-        <w:sdtEndPr/>
         <w:sdtContent>
           <w:r>
             <w:t xml:space="preserve">    </w:t>
@@ -4263,7 +4239,6 @@
           <w15:appearance w15:val="hidden"/>
           <w:text/>
         </w:sdtPr>
-        <w:sdtEndPr/>
         <w:sdtContent>
           <w:r>
             <w:t xml:space="preserve">    </w:t>
@@ -4298,7 +4273,6 @@
           <w15:appearance w15:val="hidden"/>
           <w:text/>
         </w:sdtPr>
-        <w:sdtEndPr/>
         <w:sdtContent>
           <w:r>
             <w:t xml:space="preserve">    </w:t>
@@ -4471,7 +4445,6 @@
           <w15:appearance w15:val="hidden"/>
           <w:text/>
         </w:sdtPr>
-        <w:sdtEndPr/>
         <w:sdtContent>
           <w:r>
             <w:t xml:space="preserve"> </w:t>
@@ -4551,7 +4524,6 @@
           <w15:appearance w15:val="hidden"/>
           <w:text/>
         </w:sdtPr>
-        <w:sdtEndPr/>
         <w:sdtContent>
           <w:r>
             <w:t xml:space="preserve"> </w:t>
@@ -4592,7 +4564,6 @@
           <w15:appearance w15:val="hidden"/>
           <w:text/>
         </w:sdtPr>
-        <w:sdtEndPr/>
         <w:sdtContent>
           <w:r>
             <w:t xml:space="preserve"> </w:t>
@@ -4651,7 +4622,6 @@
           <w15:appearance w15:val="hidden"/>
           <w:text/>
         </w:sdtPr>
-        <w:sdtEndPr/>
         <w:sdtContent>
           <w:r>
             <w:t xml:space="preserve"> </w:t>
@@ -4772,7 +4742,6 @@
           <w15:appearance w15:val="hidden"/>
           <w:text/>
         </w:sdtPr>
-        <w:sdtEndPr/>
         <w:sdtContent>
           <w:r>
             <w:t xml:space="preserve">    </w:t>
@@ -4909,7 +4878,6 @@
           <w15:appearance w15:val="hidden"/>
           <w:text/>
         </w:sdtPr>
-        <w:sdtEndPr/>
         <w:sdtContent>
           <w:r>
             <w:t xml:space="preserve">    </w:t>
@@ -5039,7 +5007,6 @@
           <w15:appearance w15:val="hidden"/>
           <w:text/>
         </w:sdtPr>
-        <w:sdtEndPr/>
         <w:sdtContent>
           <w:r>
             <w:t xml:space="preserve">    </w:t>
@@ -5194,7 +5161,6 @@
           <w15:appearance w15:val="hidden"/>
           <w:text/>
         </w:sdtPr>
-        <w:sdtEndPr/>
         <w:sdtContent>
           <w:r>
             <w:t xml:space="preserve">    </w:t>
@@ -5294,7 +5260,6 @@
           <w15:appearance w15:val="hidden"/>
           <w:text/>
         </w:sdtPr>
-        <w:sdtEndPr/>
         <w:sdtContent>
           <w:r>
             <w:t xml:space="preserve">    </w:t>
@@ -5371,7 +5336,6 @@
           <w15:appearance w15:val="hidden"/>
           <w:text/>
         </w:sdtPr>
-        <w:sdtEndPr/>
         <w:sdtContent>
           <w:r>
             <w:t xml:space="preserve">    </w:t>
@@ -5451,7 +5415,6 @@
           <w15:appearance w15:val="hidden"/>
           <w:text/>
         </w:sdtPr>
-        <w:sdtEndPr/>
         <w:sdtContent>
           <w:r>
             <w:t xml:space="preserve">    </w:t>
@@ -5523,7 +5486,6 @@
           <w15:appearance w15:val="hidden"/>
           <w:text/>
         </w:sdtPr>
-        <w:sdtEndPr/>
         <w:sdtContent>
           <w:r>
             <w:t xml:space="preserve">    </w:t>
@@ -5608,7 +5570,6 @@
           <w15:appearance w15:val="hidden"/>
           <w:text/>
         </w:sdtPr>
-        <w:sdtEndPr/>
         <w:sdtContent>
           <w:r>
             <w:t xml:space="preserve">    </w:t>
@@ -5703,7 +5664,6 @@
           <w15:appearance w15:val="hidden"/>
           <w:text/>
         </w:sdtPr>
-        <w:sdtEndPr/>
         <w:sdtContent>
           <w:r>
             <w:t xml:space="preserve">    </w:t>
@@ -5860,7 +5820,6 @@
           <w15:appearance w15:val="hidden"/>
           <w:text/>
         </w:sdtPr>
-        <w:sdtEndPr/>
         <w:sdtContent>
           <w:r>
             <w:t xml:space="preserve">    </w:t>
@@ -5909,7 +5868,6 @@
           <w15:appearance w15:val="hidden"/>
           <w:text/>
         </w:sdtPr>
-        <w:sdtEndPr/>
         <w:sdtContent>
           <w:r>
             <w:t xml:space="preserve">    </w:t>
@@ -6099,7 +6057,6 @@
           <w15:appearance w15:val="hidden"/>
           <w:text/>
         </w:sdtPr>
-        <w:sdtEndPr/>
         <w:sdtContent>
           <w:r>
             <w:t xml:space="preserve"> </w:t>
@@ -6140,7 +6097,6 @@
           <w15:appearance w15:val="hidden"/>
           <w:text/>
         </w:sdtPr>
-        <w:sdtEndPr/>
         <w:sdtContent>
           <w:r>
             <w:t xml:space="preserve"> </w:t>
@@ -6383,7 +6339,6 @@
           <w15:appearance w15:val="hidden"/>
           <w:text/>
         </w:sdtPr>
-        <w:sdtEndPr/>
         <w:sdtContent>
           <w:r>
             <w:t xml:space="preserve">    </w:t>
@@ -6473,7 +6428,6 @@
           <w15:appearance w15:val="hidden"/>
           <w:text/>
         </w:sdtPr>
-        <w:sdtEndPr/>
         <w:sdtContent>
           <w:r>
             <w:t xml:space="preserve">    </w:t>
@@ -6550,7 +6504,6 @@
           <w15:appearance w15:val="hidden"/>
           <w:text/>
         </w:sdtPr>
-        <w:sdtEndPr/>
         <w:sdtContent>
           <w:r>
             <w:t xml:space="preserve">    </w:t>
@@ -6585,7 +6538,6 @@
           <w15:appearance w15:val="hidden"/>
           <w:text/>
         </w:sdtPr>
-        <w:sdtEndPr/>
         <w:sdtContent>
           <w:r>
             <w:t xml:space="preserve">    </w:t>
@@ -6789,7 +6741,6 @@
           <w15:appearance w15:val="hidden"/>
           <w:text/>
         </w:sdtPr>
-        <w:sdtEndPr/>
         <w:sdtContent>
           <w:r>
             <w:t xml:space="preserve">    </w:t>
@@ -6868,7 +6819,6 @@
           <w15:appearance w15:val="hidden"/>
           <w:text/>
         </w:sdtPr>
-        <w:sdtEndPr/>
         <w:sdtContent>
           <w:r>
             <w:t xml:space="preserve">    </w:t>
@@ -7326,7 +7276,6 @@
           <w15:appearance w15:val="hidden"/>
           <w:text/>
         </w:sdtPr>
-        <w:sdtEndPr/>
         <w:sdtContent>
           <w:r>
             <w:t xml:space="preserve">    </w:t>
@@ -7401,7 +7350,6 @@
           <w15:appearance w15:val="hidden"/>
           <w:text/>
         </w:sdtPr>
-        <w:sdtEndPr/>
         <w:sdtContent>
           <w:r>
             <w:t xml:space="preserve">    </w:t>
@@ -7436,7 +7384,6 @@
           <w15:appearance w15:val="hidden"/>
           <w:text/>
         </w:sdtPr>
-        <w:sdtEndPr/>
         <w:sdtContent>
           <w:r>
             <w:t xml:space="preserve">    </w:t>
@@ -7611,7 +7558,6 @@
           <w15:appearance w15:val="hidden"/>
           <w:text/>
         </w:sdtPr>
-        <w:sdtEndPr/>
         <w:sdtContent>
           <w:r>
             <w:t xml:space="preserve">    </w:t>
@@ -7660,7 +7606,6 @@
           <w15:appearance w15:val="hidden"/>
           <w:text/>
         </w:sdtPr>
-        <w:sdtEndPr/>
         <w:sdtContent>
           <w:r>
             <w:t xml:space="preserve">    </w:t>
@@ -7695,7 +7640,6 @@
           <w15:appearance w15:val="hidden"/>
           <w:text/>
         </w:sdtPr>
-        <w:sdtEndPr/>
         <w:sdtContent>
           <w:r>
             <w:t xml:space="preserve">    </w:t>
@@ -11507,6 +11451,7 @@
     <w:rsid w:val="0009453F"/>
     <w:rsid w:val="000B5C7E"/>
     <w:rsid w:val="00117B5F"/>
+    <w:rsid w:val="00135433"/>
     <w:rsid w:val="00175D09"/>
     <w:rsid w:val="00185460"/>
     <w:rsid w:val="001942D6"/>
@@ -11548,6 +11493,7 @@
     <w:rsid w:val="0093034B"/>
     <w:rsid w:val="00946AA5"/>
     <w:rsid w:val="00953D97"/>
+    <w:rsid w:val="009644C7"/>
     <w:rsid w:val="009A3D45"/>
     <w:rsid w:val="009F61B1"/>
     <w:rsid w:val="00A011E1"/>

</xml_diff>

<commit_message>
Actualización de fecha y hora
</commit_message>
<xml_diff>
--- a/reports/Group/RequisitosGrupales_Group.docx
+++ b/reports/Group/RequisitosGrupales_Group.docx
@@ -232,7 +232,19 @@
                   <w:rPr>
                     <w:rFonts w:asciiTheme="majorHAnsi" w:hAnsiTheme="majorHAnsi" w:cstheme="majorHAnsi"/>
                   </w:rPr>
-                  <w:t xml:space="preserve"> https://github.com/ASoult10/Acme-ANS-D01 </w:t>
+                  <w:t xml:space="preserve"> https://github.com/ASoult10/Acme-ANS-D0</w:t>
+                </w:r>
+                <w:r>
+                  <w:rPr>
+                    <w:rFonts w:asciiTheme="majorHAnsi" w:hAnsiTheme="majorHAnsi" w:cstheme="majorHAnsi"/>
+                  </w:rPr>
+                  <w:t>2</w:t>
+                </w:r>
+                <w:r>
+                  <w:rPr>
+                    <w:rFonts w:asciiTheme="majorHAnsi" w:hAnsiTheme="majorHAnsi" w:cstheme="majorHAnsi"/>
+                  </w:rPr>
+                  <w:t xml:space="preserve"> </w:t>
                 </w:r>
               </w:sdtContent>
             </w:sdt>
@@ -1845,7 +1857,7 @@
                   <w:rPr>
                     <w:rFonts w:asciiTheme="majorHAnsi" w:hAnsiTheme="majorHAnsi" w:cstheme="majorHAnsi"/>
                   </w:rPr>
-                  <w:t>February</w:t>
+                  <w:t>March</w:t>
                 </w:r>
                 <w:r>
                   <w:rPr>
@@ -1857,7 +1869,13 @@
                   <w:rPr>
                     <w:rFonts w:asciiTheme="majorHAnsi" w:hAnsiTheme="majorHAnsi" w:cstheme="majorHAnsi"/>
                   </w:rPr>
-                  <w:t>18</w:t>
+                  <w:t>1</w:t>
+                </w:r>
+                <w:r>
+                  <w:rPr>
+                    <w:rFonts w:asciiTheme="majorHAnsi" w:hAnsiTheme="majorHAnsi" w:cstheme="majorHAnsi"/>
+                  </w:rPr>
+                  <w:t>2</w:t>
                 </w:r>
                 <w:r>
                   <w:rPr>
@@ -1865,14 +1883,12 @@
                   </w:rPr>
                   <w:t xml:space="preserve">, </w:t>
                 </w:r>
-                <w:proofErr w:type="gramStart"/>
                 <w:r>
                   <w:rPr>
                     <w:rFonts w:asciiTheme="majorHAnsi" w:hAnsiTheme="majorHAnsi" w:cstheme="majorHAnsi"/>
                   </w:rPr>
                   <w:t>2025</w:t>
                 </w:r>
-                <w:proofErr w:type="gramEnd"/>
                 <w:r>
                   <w:rPr>
                     <w:rFonts w:asciiTheme="majorHAnsi" w:hAnsiTheme="majorHAnsi" w:cstheme="majorHAnsi"/>
@@ -11446,6 +11462,7 @@
   <w:rsids>
     <w:rsidRoot w:val="006B2BEC"/>
     <w:rsid w:val="00014384"/>
+    <w:rsid w:val="00014EEF"/>
     <w:rsid w:val="00053924"/>
     <w:rsid w:val="00055A68"/>
     <w:rsid w:val="0009453F"/>
@@ -11457,6 +11474,7 @@
     <w:rsid w:val="001942D6"/>
     <w:rsid w:val="001C5FFF"/>
     <w:rsid w:val="00260AAC"/>
+    <w:rsid w:val="002942C0"/>
     <w:rsid w:val="00336824"/>
     <w:rsid w:val="00364D10"/>
     <w:rsid w:val="003B5C99"/>

</xml_diff>

<commit_message>
Corrección cosas de hacking grupales y actualización de documentos
</commit_message>
<xml_diff>
--- a/reports/Group/RequisitosGrupales_Group.docx
+++ b/reports/Group/RequisitosGrupales_Group.docx
@@ -232,19 +232,7 @@
                   <w:rPr>
                     <w:rFonts w:asciiTheme="majorHAnsi" w:hAnsiTheme="majorHAnsi" w:cstheme="majorHAnsi"/>
                   </w:rPr>
-                  <w:t xml:space="preserve"> https://github.com/ASoult10/Acme-ANS-D0</w:t>
-                </w:r>
-                <w:r>
-                  <w:rPr>
-                    <w:rFonts w:asciiTheme="majorHAnsi" w:hAnsiTheme="majorHAnsi" w:cstheme="majorHAnsi"/>
-                  </w:rPr>
-                  <w:t>2</w:t>
-                </w:r>
-                <w:r>
-                  <w:rPr>
-                    <w:rFonts w:asciiTheme="majorHAnsi" w:hAnsiTheme="majorHAnsi" w:cstheme="majorHAnsi"/>
-                  </w:rPr>
-                  <w:t xml:space="preserve"> </w:t>
+                  <w:t xml:space="preserve"> https://github.com/ASoult10/Acme-ANS</w:t>
                 </w:r>
               </w:sdtContent>
             </w:sdt>
@@ -577,6 +565,7 @@
               <w:rPr>
                 <w:rFonts w:asciiTheme="majorHAnsi" w:hAnsiTheme="majorHAnsi" w:cstheme="majorHAnsi"/>
                 <w:b/>
+                <w:lang w:val="es-ES"/>
               </w:rPr>
             </w:pPr>
             <w:r>
@@ -610,6 +599,7 @@
               <w:sdtPr>
                 <w:rPr>
                   <w:rFonts w:asciiTheme="majorHAnsi" w:hAnsiTheme="majorHAnsi" w:cstheme="majorBidi"/>
+                  <w:lang w:val="es-ES"/>
                 </w:rPr>
                 <w:tag w:val="ID2"/>
                 <w:id w:val="-1276937016"/>
@@ -623,6 +613,7 @@
                 <w:r>
                   <w:rPr>
                     <w:rFonts w:asciiTheme="majorHAnsi" w:hAnsiTheme="majorHAnsi" w:cstheme="majorBidi"/>
+                    <w:lang w:val="es-ES"/>
                   </w:rPr>
                   <w:t>*9*3**27*</w:t>
                 </w:r>
@@ -664,6 +655,7 @@
               <w:sdtPr>
                 <w:rPr>
                   <w:rFonts w:asciiTheme="majorHAnsi" w:hAnsiTheme="majorHAnsi" w:cstheme="majorHAnsi"/>
+                  <w:lang w:val="es-ES"/>
                 </w:rPr>
                 <w:tag w:val="UVUS02"/>
                 <w:id w:val="1381354132"/>
@@ -677,18 +669,21 @@
                 <w:r>
                   <w:rPr>
                     <w:rFonts w:asciiTheme="majorHAnsi" w:hAnsiTheme="majorHAnsi" w:cstheme="majorHAnsi"/>
+                    <w:lang w:val="es-ES"/>
                   </w:rPr>
                   <w:t xml:space="preserve"> </w:t>
                 </w:r>
                 <w:r>
                   <w:rPr>
                     <w:rFonts w:asciiTheme="majorHAnsi" w:hAnsiTheme="majorHAnsi" w:cstheme="majorHAnsi"/>
+                    <w:lang w:val="es-ES"/>
                   </w:rPr>
                   <w:t>MLY9669</w:t>
                 </w:r>
                 <w:r>
                   <w:rPr>
                     <w:rFonts w:asciiTheme="majorHAnsi" w:hAnsiTheme="majorHAnsi" w:cstheme="majorHAnsi"/>
+                    <w:lang w:val="es-ES"/>
                   </w:rPr>
                   <w:t xml:space="preserve">  </w:t>
                 </w:r>
@@ -728,6 +723,7 @@
               <w:sdtPr>
                 <w:rPr>
                   <w:rFonts w:asciiTheme="majorHAnsi" w:hAnsiTheme="majorHAnsi" w:cstheme="majorHAnsi"/>
+                  <w:lang w:val="es-ES"/>
                 </w:rPr>
                 <w:tag w:val="Student2"/>
                 <w:id w:val="2044784553"/>
@@ -741,24 +737,28 @@
                 <w:r>
                   <w:rPr>
                     <w:rFonts w:asciiTheme="majorHAnsi" w:hAnsiTheme="majorHAnsi" w:cstheme="majorHAnsi"/>
+                    <w:lang w:val="es-ES"/>
                   </w:rPr>
                   <w:t xml:space="preserve"> </w:t>
                 </w:r>
                 <w:r>
                   <w:rPr>
                     <w:rFonts w:asciiTheme="majorHAnsi" w:hAnsiTheme="majorHAnsi" w:cstheme="majorHAnsi"/>
+                    <w:lang w:val="es-ES"/>
                   </w:rPr>
                   <w:t>Soult Toscano</w:t>
                 </w:r>
                 <w:r>
                   <w:rPr>
                     <w:rFonts w:asciiTheme="majorHAnsi" w:hAnsiTheme="majorHAnsi" w:cstheme="majorHAnsi"/>
+                    <w:lang w:val="es-ES"/>
                   </w:rPr>
                   <w:t xml:space="preserve">, </w:t>
                 </w:r>
                 <w:r>
                   <w:rPr>
                     <w:rFonts w:asciiTheme="majorHAnsi" w:hAnsiTheme="majorHAnsi" w:cstheme="majorHAnsi"/>
+                    <w:lang w:val="es-ES"/>
                   </w:rPr>
                   <w:t xml:space="preserve">Alejandro </w:t>
                 </w:r>
@@ -1857,7 +1857,7 @@
                   <w:rPr>
                     <w:rFonts w:asciiTheme="majorHAnsi" w:hAnsiTheme="majorHAnsi" w:cstheme="majorHAnsi"/>
                   </w:rPr>
-                  <w:t>March</w:t>
+                  <w:t>May</w:t>
                 </w:r>
                 <w:r>
                   <w:rPr>
@@ -1869,13 +1869,7 @@
                   <w:rPr>
                     <w:rFonts w:asciiTheme="majorHAnsi" w:hAnsiTheme="majorHAnsi" w:cstheme="majorHAnsi"/>
                   </w:rPr>
-                  <w:t>1</w:t>
-                </w:r>
-                <w:r>
-                  <w:rPr>
-                    <w:rFonts w:asciiTheme="majorHAnsi" w:hAnsiTheme="majorHAnsi" w:cstheme="majorHAnsi"/>
-                  </w:rPr>
-                  <w:t>2</w:t>
+                  <w:t>26</w:t>
                 </w:r>
                 <w:r>
                   <w:rPr>
@@ -3688,7 +3682,13 @@
         </w:sdtPr>
         <w:sdtContent>
           <w:r>
-            <w:t xml:space="preserve">    </w:t>
+            <w:t xml:space="preserve">  </w:t>
+          </w:r>
+          <w:r>
+            <w:t>X</w:t>
+          </w:r>
+          <w:r>
+            <w:t xml:space="preserve">  </w:t>
           </w:r>
         </w:sdtContent>
       </w:sdt>
@@ -3773,7 +3773,13 @@
         </w:sdtPr>
         <w:sdtContent>
           <w:r>
-            <w:t xml:space="preserve">    </w:t>
+            <w:t xml:space="preserve">  </w:t>
+          </w:r>
+          <w:r>
+            <w:t>X</w:t>
+          </w:r>
+          <w:r>
+            <w:t xml:space="preserve">  </w:t>
           </w:r>
         </w:sdtContent>
       </w:sdt>
@@ -3858,7 +3864,13 @@
         </w:sdtPr>
         <w:sdtContent>
           <w:r>
-            <w:t xml:space="preserve">    </w:t>
+            <w:t xml:space="preserve">  </w:t>
+          </w:r>
+          <w:r>
+            <w:t>X</w:t>
+          </w:r>
+          <w:r>
+            <w:t xml:space="preserve">  </w:t>
           </w:r>
         </w:sdtContent>
       </w:sdt>
@@ -3932,7 +3944,13 @@
         </w:sdtPr>
         <w:sdtContent>
           <w:r>
-            <w:t xml:space="preserve">    </w:t>
+            <w:t xml:space="preserve">  </w:t>
+          </w:r>
+          <w:r>
+            <w:t>X</w:t>
+          </w:r>
+          <w:r>
+            <w:t xml:space="preserve">  </w:t>
           </w:r>
         </w:sdtContent>
       </w:sdt>
@@ -4027,7 +4045,13 @@
         </w:sdtPr>
         <w:sdtContent>
           <w:r>
-            <w:t xml:space="preserve">    </w:t>
+            <w:t xml:space="preserve">  </w:t>
+          </w:r>
+          <w:r>
+            <w:t>X</w:t>
+          </w:r>
+          <w:r>
+            <w:t xml:space="preserve">  </w:t>
           </w:r>
         </w:sdtContent>
       </w:sdt>
@@ -4111,7 +4135,13 @@
         </w:sdtPr>
         <w:sdtContent>
           <w:r>
-            <w:t xml:space="preserve">    </w:t>
+            <w:t xml:space="preserve">  </w:t>
+          </w:r>
+          <w:r>
+            <w:t>X</w:t>
+          </w:r>
+          <w:r>
+            <w:t xml:space="preserve">  </w:t>
           </w:r>
         </w:sdtContent>
       </w:sdt>
@@ -4206,7 +4236,13 @@
         </w:sdtPr>
         <w:sdtContent>
           <w:r>
-            <w:t xml:space="preserve">    </w:t>
+            <w:t xml:space="preserve">  </w:t>
+          </w:r>
+          <w:r>
+            <w:t>X</w:t>
+          </w:r>
+          <w:r>
+            <w:t xml:space="preserve">  </w:t>
           </w:r>
         </w:sdtContent>
       </w:sdt>
@@ -4257,7 +4293,13 @@
         </w:sdtPr>
         <w:sdtContent>
           <w:r>
-            <w:t xml:space="preserve">    </w:t>
+            <w:t xml:space="preserve">  </w:t>
+          </w:r>
+          <w:r>
+            <w:t>X</w:t>
+          </w:r>
+          <w:r>
+            <w:t xml:space="preserve">  </w:t>
           </w:r>
         </w:sdtContent>
       </w:sdt>
@@ -4291,7 +4333,13 @@
         </w:sdtPr>
         <w:sdtContent>
           <w:r>
-            <w:t xml:space="preserve">    </w:t>
+            <w:t xml:space="preserve">  </w:t>
+          </w:r>
+          <w:r>
+            <w:t>X</w:t>
+          </w:r>
+          <w:r>
+            <w:t xml:space="preserve">  </w:t>
           </w:r>
         </w:sdtContent>
       </w:sdt>
@@ -11475,6 +11523,7 @@
     <w:rsid w:val="001C5FFF"/>
     <w:rsid w:val="00260AAC"/>
     <w:rsid w:val="002942C0"/>
+    <w:rsid w:val="002F0B22"/>
     <w:rsid w:val="00336824"/>
     <w:rsid w:val="00364D10"/>
     <w:rsid w:val="003B5C99"/>
@@ -11529,6 +11578,7 @@
     <w:rsid w:val="00CC4327"/>
     <w:rsid w:val="00CC69E2"/>
     <w:rsid w:val="00CE5869"/>
+    <w:rsid w:val="00D1454C"/>
     <w:rsid w:val="00D72CB9"/>
     <w:rsid w:val="00D86553"/>
     <w:rsid w:val="00D9098F"/>

</xml_diff>